<commit_message>
man bookdown - abstract and methods
</commit_message>
<xml_diff>
--- a/general/OHBM Abstract.docx
+++ b/general/OHBM Abstract.docx
@@ -9,7 +9,13 @@
     </w:p>
     <w:p>
       <w:r>
-        <w:t xml:space="preserve">Fengling Hu, Sarah Weinstein, Erica </w:t>
+        <w:t>Fengling Hu, Sarah</w:t>
+      </w:r>
+      <w:r>
+        <w:t xml:space="preserve"> M. </w:t>
+      </w:r>
+      <w:r>
+        <w:t xml:space="preserve">Weinstein, Erica </w:t>
       </w:r>
       <w:r>
         <w:t xml:space="preserve">B. </w:t>
@@ -360,7 +366,13 @@
         <w:t>803</w:t>
       </w:r>
       <w:r>
-        <w:t xml:space="preserve"> youth </w:t>
+        <w:t xml:space="preserve"> youth</w:t>
+      </w:r>
+      <w:r>
+        <w:t>s</w:t>
+      </w:r>
+      <w:r>
+        <w:t xml:space="preserve"> </w:t>
       </w:r>
       <w:r>
         <w:t xml:space="preserve">(340 males) </w:t>

</xml_diff>